<commit_message>
New translations email 5-3 [template] partner email – document verification failed.docx (German)
</commit_message>
<xml_diff>
--- a/public/email/crowdin/translations/de/Email 5-3 [TEMPLATE] Partner email – document verification failed.docx
+++ b/public/email/crowdin/translations/de/Email 5-3 [TEMPLATE] Partner email – document verification failed.docx
@@ -45,7 +45,7 @@
         <w:pStyle w:val="P68B1DB1-Normal2"/>
       </w:pPr>
       <w:r>
-        <w:t>English</w:t>
+        <w:t>Englisch</w:t>
       </w:r>
     </w:p>
     <w:p/>
@@ -173,7 +173,7 @@
         <w:pStyle w:val="P68B1DB1-Normal3"/>
       </w:pPr>
       <w:r>
-        <w:t xml:space="preserve">Uh oh! Your documents couldn’t be verified</w:t>
+        <w:t xml:space="preserve">Oh, oh! Ihre Dokumente konnten nicht verifiziert werden</w:t>
       </w:r>
     </w:p>
     <w:p/>
@@ -199,7 +199,7 @@
         <w:spacing w:after="200" w:lineRule="auto"/>
       </w:pPr>
       <w:r>
-        <w:t xml:space="preserve">We regret to inform you that your documents have failed our verification process as we found the following issues with them: </w:t>
+        <w:t xml:space="preserve">Wir bedauern, Ihnen mitteilen zu müssen, dass Ihre Dokumente bei unserer Überprüfung nicht bestanden haben, da wir die folgenden Probleme festgestellt haben: </w:t>
       </w:r>
     </w:p>
     <w:p>

</xml_diff>